<commit_message>
add something to the protocal
</commit_message>
<xml_diff>
--- a/Documents/Face Album Protocol.docx
+++ b/Documents/Face Album Protocol.docx
@@ -143,15 +143,7 @@
         <w:rPr>
           <w:lang w:val="en-US"/>
         </w:rPr>
-        <w:t>Tensor</w:t>
-      </w:r>
-      <w:bookmarkStart w:id="0" w:name="_GoBack"/>
-      <w:bookmarkEnd w:id="0"/>
-      <w:r>
-        <w:rPr>
-          <w:lang w:val="en-US"/>
-        </w:rPr>
-        <w:t>Flow</w:t>
+        <w:t>TensorFlow</w:t>
       </w:r>
       <w:proofErr w:type="spellEnd"/>
       <w:r>
@@ -353,7 +345,15 @@
         <w:rPr>
           <w:lang w:val="en-US"/>
         </w:rPr>
-        <w:t xml:space="preserve"> myself, I had some hard time to decide which one is which. </w:t>
+        <w:t xml:space="preserve"> myself, I had some ha</w:t>
+      </w:r>
+      <w:bookmarkStart w:id="0" w:name="_GoBack"/>
+      <w:bookmarkEnd w:id="0"/>
+      <w:r>
+        <w:rPr>
+          <w:lang w:val="en-US"/>
+        </w:rPr>
+        <w:t xml:space="preserve">rd time to decide which one is which. </w:t>
       </w:r>
       <w:proofErr w:type="gramStart"/>
       <w:r>
@@ -368,6 +368,40 @@
           <w:lang w:val="en-US"/>
         </w:rPr>
         <w:t xml:space="preserve"> for now, I decided to stick with happy, sad and surprise in the application.</w:t>
+      </w:r>
+    </w:p>
+    <w:p>
+      <w:pPr>
+        <w:rPr>
+          <w:lang w:val="en-US"/>
+        </w:rPr>
+      </w:pPr>
+    </w:p>
+    <w:p>
+      <w:pPr>
+        <w:pStyle w:val="Heading2"/>
+        <w:rPr>
+          <w:lang w:val="en-US"/>
+        </w:rPr>
+      </w:pPr>
+      <w:r>
+        <w:rPr>
+          <w:lang w:val="en-US"/>
+        </w:rPr>
+        <w:t>Design the architecture</w:t>
+      </w:r>
+    </w:p>
+    <w:p>
+      <w:pPr>
+        <w:rPr>
+          <w:lang w:val="en-US"/>
+        </w:rPr>
+      </w:pPr>
+      <w:r>
+        <w:rPr>
+          <w:lang w:val="en-US"/>
+        </w:rPr>
+        <w:t xml:space="preserve">During the architecture design stage, I created the design decision document, Use case diagram, class diagram, component diagram and activity diagram for the application, ER-diagram for the database data structure. </w:t>
       </w:r>
     </w:p>
     <w:sectPr>

</xml_diff>